<commit_message>
add pdf user guide
</commit_message>
<xml_diff>
--- a/documents/User Guide.docx
+++ b/documents/User Guide.docx
@@ -47,13 +47,391 @@
     <w:p/>
     <w:p>
       <w:pPr>
-        <w:ind w:left="360"/>
-      </w:pPr>
-    </w:p>
+        <w:rPr>
+          <w:b/>
+          <w:bCs/>
+          <w:u w:val="single"/>
+        </w:rPr>
+      </w:pPr>
+      <w:proofErr w:type="spellStart"/>
+      <w:r>
+        <w:rPr>
+          <w:b/>
+          <w:bCs/>
+          <w:u w:val="single"/>
+        </w:rPr>
+        <w:t>SpotCheckAI</w:t>
+      </w:r>
+      <w:proofErr w:type="spellEnd"/>
+      <w:r>
+        <w:rPr>
+          <w:b/>
+          <w:bCs/>
+          <w:u w:val="single"/>
+        </w:rPr>
+        <w:t xml:space="preserve"> Webpage</w:t>
+      </w:r>
+    </w:p>
+    <w:p>
+      <w:pPr>
+        <w:rPr>
+          <w:b/>
+          <w:bCs/>
+          <w:u w:val="single"/>
+        </w:rPr>
+      </w:pPr>
+    </w:p>
+    <w:p>
+      <w:r>
+        <w:t xml:space="preserve">Webpage: </w:t>
+      </w:r>
+      <w:hyperlink r:id="rId7" w:history="1">
+        <w:r>
+          <w:rPr>
+            <w:rStyle w:val="Hyperlink"/>
+          </w:rPr>
+          <w:t>https://raleung2-capstone-spotcheckai.web.app/</w:t>
+        </w:r>
+      </w:hyperlink>
+      <w:r>
+        <w:t xml:space="preserve"> </w:t>
+      </w:r>
+    </w:p>
+    <w:p/>
+    <w:p>
+      <w:pPr>
+        <w:rPr>
+          <w:i/>
+          <w:iCs/>
+        </w:rPr>
+      </w:pPr>
+      <w:r>
+        <w:rPr>
+          <w:i/>
+          <w:iCs/>
+        </w:rPr>
+        <w:t>Home</w:t>
+      </w:r>
+    </w:p>
+    <w:p>
+      <w:r>
+        <w:t xml:space="preserve">The landing page of the </w:t>
+      </w:r>
+      <w:proofErr w:type="spellStart"/>
+      <w:r>
+        <w:t>SpotCheckAI</w:t>
+      </w:r>
+      <w:proofErr w:type="spellEnd"/>
+      <w:r>
+        <w:t xml:space="preserve"> website.</w:t>
+      </w:r>
+    </w:p>
+    <w:p/>
+    <w:p>
+      <w:pPr>
+        <w:rPr>
+          <w:i/>
+          <w:iCs/>
+        </w:rPr>
+      </w:pPr>
+      <w:r>
+        <w:rPr>
+          <w:i/>
+          <w:iCs/>
+        </w:rPr>
+        <w:t>About Us</w:t>
+      </w:r>
+    </w:p>
+    <w:p>
+      <w:r>
+        <w:t>Details about the creator/developer and the repository.</w:t>
+      </w:r>
+    </w:p>
+    <w:p/>
+    <w:p>
+      <w:pPr>
+        <w:rPr>
+          <w:i/>
+          <w:iCs/>
+        </w:rPr>
+      </w:pPr>
+      <w:r>
+        <w:rPr>
+          <w:i/>
+          <w:iCs/>
+        </w:rPr>
+        <w:t>Additional Information</w:t>
+      </w:r>
+    </w:p>
+    <w:p>
+      <w:r>
+        <w:t xml:space="preserve">Comprehensive details regarding the skin conditions that </w:t>
+      </w:r>
+      <w:proofErr w:type="spellStart"/>
+      <w:r>
+        <w:t>SpotCheckAI</w:t>
+      </w:r>
+      <w:proofErr w:type="spellEnd"/>
+      <w:r>
+        <w:t xml:space="preserve"> is capable of detecting.</w:t>
+      </w:r>
+    </w:p>
+    <w:p/>
+    <w:p>
+      <w:pPr>
+        <w:rPr>
+          <w:i/>
+          <w:iCs/>
+        </w:rPr>
+      </w:pPr>
+      <w:r>
+        <w:rPr>
+          <w:i/>
+          <w:iCs/>
+        </w:rPr>
+        <w:t>Prediction Form</w:t>
+      </w:r>
+    </w:p>
+    <w:p>
+      <w:pPr>
+        <w:pStyle w:val="ListParagraph"/>
+        <w:numPr>
+          <w:ilvl w:val="0"/>
+          <w:numId w:val="3"/>
+        </w:numPr>
+      </w:pPr>
+      <w:r>
+        <w:t>To get started, click on the upload button on the homepage.</w:t>
+      </w:r>
+    </w:p>
+    <w:p>
+      <w:pPr>
+        <w:pStyle w:val="ListParagraph"/>
+        <w:numPr>
+          <w:ilvl w:val="0"/>
+          <w:numId w:val="3"/>
+        </w:numPr>
+      </w:pPr>
+      <w:r>
+        <w:t xml:space="preserve">Select the photo of the skin lesion that you want to test for cancer. Please note that only image files in </w:t>
+      </w:r>
+      <w:proofErr w:type="spellStart"/>
+      <w:r>
+        <w:t>png</w:t>
+      </w:r>
+      <w:proofErr w:type="spellEnd"/>
+      <w:r>
+        <w:t>, jpeg, jpg, and bmp formats are accepted.</w:t>
+      </w:r>
+    </w:p>
+    <w:p>
+      <w:pPr>
+        <w:pStyle w:val="ListParagraph"/>
+        <w:numPr>
+          <w:ilvl w:val="0"/>
+          <w:numId w:val="3"/>
+        </w:numPr>
+      </w:pPr>
+      <w:r>
+        <w:t>Once you have selected the image, click on the submit button.</w:t>
+      </w:r>
+    </w:p>
+    <w:p>
+      <w:pPr>
+        <w:pStyle w:val="ListParagraph"/>
+        <w:numPr>
+          <w:ilvl w:val="0"/>
+          <w:numId w:val="3"/>
+        </w:numPr>
+      </w:pPr>
+      <w:r>
+        <w:t xml:space="preserve">The page will send the image data to the </w:t>
+      </w:r>
+      <w:proofErr w:type="spellStart"/>
+      <w:r>
+        <w:t>SpotCheckAI</w:t>
+      </w:r>
+      <w:proofErr w:type="spellEnd"/>
+      <w:r>
+        <w:t xml:space="preserve"> model, which will analyze the image and output a result.</w:t>
+      </w:r>
+    </w:p>
+    <w:p>
+      <w:pPr>
+        <w:pStyle w:val="ListParagraph"/>
+        <w:numPr>
+          <w:ilvl w:val="0"/>
+          <w:numId w:val="3"/>
+        </w:numPr>
+      </w:pPr>
+      <w:r>
+        <w:t>If the predicted result is less than 0.5, it means that the model predicts that the lesion is benign or non-cancerous. On the other hand, if the result is greater than 0.5, the model predicts that the lesion is cancerous.</w:t>
+      </w:r>
+    </w:p>
+    <w:p>
+      <w:pPr>
+        <w:pStyle w:val="ListParagraph"/>
+        <w:numPr>
+          <w:ilvl w:val="0"/>
+          <w:numId w:val="3"/>
+        </w:numPr>
+      </w:pPr>
+      <w:r>
+        <w:t>In case the predicted result is showing an error, please contact us for further assistance.</w:t>
+      </w:r>
+    </w:p>
+    <w:p/>
+    <w:p>
+      <w:r>
+        <w:t>Please note that the current model metrics are as follows:</w:t>
+      </w:r>
+    </w:p>
+    <w:p/>
+    <w:p>
+      <w:r>
+        <w:t>Model ID: ImageClassifier04202023</w:t>
+      </w:r>
+    </w:p>
+    <w:p>
+      <w:r>
+        <w:t>Loss: 0.4901</w:t>
+      </w:r>
+    </w:p>
+    <w:p>
+      <w:r>
+        <w:t>Accuracy: 0.7718</w:t>
+      </w:r>
+    </w:p>
+    <w:p/>
+    <w:p/>
+    <w:p/>
+    <w:p>
+      <w:pPr>
+        <w:rPr>
+          <w:i/>
+          <w:iCs/>
+        </w:rPr>
+      </w:pPr>
+      <w:r>
+        <w:rPr>
+          <w:i/>
+          <w:iCs/>
+        </w:rPr>
+        <w:lastRenderedPageBreak/>
+        <w:t>Chat Bot</w:t>
+      </w:r>
+    </w:p>
+    <w:p>
+      <w:r>
+        <w:t xml:space="preserve">The </w:t>
+      </w:r>
+      <w:proofErr w:type="spellStart"/>
+      <w:r>
+        <w:t>ChatBot</w:t>
+      </w:r>
+      <w:proofErr w:type="spellEnd"/>
+      <w:r>
+        <w:t xml:space="preserve"> is powered by GPT, which means you can ask any questions you have about </w:t>
+      </w:r>
+      <w:proofErr w:type="spellStart"/>
+      <w:r>
+        <w:t>SpotCheckAI</w:t>
+      </w:r>
+      <w:proofErr w:type="spellEnd"/>
+      <w:r>
+        <w:t>.</w:t>
+      </w:r>
+    </w:p>
+    <w:p/>
+    <w:p>
+      <w:pPr>
+        <w:pStyle w:val="ListParagraph"/>
+        <w:numPr>
+          <w:ilvl w:val="0"/>
+          <w:numId w:val="4"/>
+        </w:numPr>
+      </w:pPr>
+      <w:r>
+        <w:t xml:space="preserve">To ask a question, type your query in the </w:t>
+      </w:r>
+      <w:proofErr w:type="spellStart"/>
+      <w:r>
+        <w:t>chatbox</w:t>
+      </w:r>
+      <w:proofErr w:type="spellEnd"/>
+      <w:r>
+        <w:t xml:space="preserve"> and hit enter.</w:t>
+      </w:r>
+    </w:p>
+    <w:p>
+      <w:pPr>
+        <w:pStyle w:val="ListParagraph"/>
+        <w:numPr>
+          <w:ilvl w:val="0"/>
+          <w:numId w:val="4"/>
+        </w:numPr>
+      </w:pPr>
+      <w:r>
+        <w:t xml:space="preserve">The </w:t>
+      </w:r>
+      <w:proofErr w:type="spellStart"/>
+      <w:r>
+        <w:t>ChatBot</w:t>
+      </w:r>
+      <w:proofErr w:type="spellEnd"/>
+      <w:r>
+        <w:t xml:space="preserve"> will respond with an answer or provide suggestions based on your query.</w:t>
+      </w:r>
+    </w:p>
+    <w:p>
+      <w:pPr>
+        <w:pStyle w:val="ListParagraph"/>
+        <w:numPr>
+          <w:ilvl w:val="0"/>
+          <w:numId w:val="4"/>
+        </w:numPr>
+      </w:pPr>
+      <w:r>
+        <w:t xml:space="preserve">To view the chat history, simply scroll up in the </w:t>
+      </w:r>
+      <w:proofErr w:type="spellStart"/>
+      <w:r>
+        <w:t>chatbox</w:t>
+      </w:r>
+      <w:proofErr w:type="spellEnd"/>
+      <w:r>
+        <w:t>. The chat history is automatically generated.</w:t>
+      </w:r>
+    </w:p>
+    <w:p/>
+    <w:p>
+      <w:pPr>
+        <w:rPr>
+          <w:i/>
+          <w:iCs/>
+        </w:rPr>
+      </w:pPr>
+      <w:r>
+        <w:rPr>
+          <w:i/>
+          <w:iCs/>
+        </w:rPr>
+        <w:t>Contact Us</w:t>
+      </w:r>
+    </w:p>
+    <w:p>
+      <w:r>
+        <w:t>A page designated for contact, allowing users to send inquiries or feedback directly to the developer.</w:t>
+      </w:r>
+    </w:p>
+    <w:p/>
+    <w:p/>
+    <w:p/>
+    <w:p/>
     <w:sectPr>
-      <w:headerReference w:type="default" r:id="rId7"/>
-      <w:footerReference w:type="even" r:id="rId8"/>
-      <w:footerReference w:type="default" r:id="rId9"/>
+      <w:headerReference w:type="default" r:id="rId8"/>
+      <w:footerReference w:type="even" r:id="rId9"/>
+      <w:footerReference w:type="default" r:id="rId10"/>
       <w:pgSz w:w="12240" w:h="15840"/>
       <w:pgMar w:top="1440" w:right="1440" w:bottom="1440" w:left="1440" w:header="720" w:footer="720" w:gutter="0"/>
       <w:cols w:space="720"/>
@@ -505,11 +883,195 @@
       </w:pPr>
     </w:lvl>
   </w:abstractNum>
+  <w:abstractNum w:abstractNumId="2" w15:restartNumberingAfterBreak="0">
+    <w:nsid w:val="402469D6"/>
+    <w:multiLevelType w:val="hybridMultilevel"/>
+    <w:tmpl w:val="46C68BDC"/>
+    <w:lvl w:ilvl="0" w:tplc="0409000F">
+      <w:start w:val="1"/>
+      <w:numFmt w:val="decimal"/>
+      <w:lvlText w:val="%1."/>
+      <w:lvlJc w:val="left"/>
+      <w:pPr>
+        <w:ind w:left="720" w:hanging="360"/>
+      </w:pPr>
+      <w:rPr>
+        <w:rFonts w:hint="default"/>
+      </w:rPr>
+    </w:lvl>
+    <w:lvl w:ilvl="1" w:tplc="04090019" w:tentative="1">
+      <w:start w:val="1"/>
+      <w:numFmt w:val="lowerLetter"/>
+      <w:lvlText w:val="%2."/>
+      <w:lvlJc w:val="left"/>
+      <w:pPr>
+        <w:ind w:left="1440" w:hanging="360"/>
+      </w:pPr>
+    </w:lvl>
+    <w:lvl w:ilvl="2" w:tplc="0409001B" w:tentative="1">
+      <w:start w:val="1"/>
+      <w:numFmt w:val="lowerRoman"/>
+      <w:lvlText w:val="%3."/>
+      <w:lvlJc w:val="right"/>
+      <w:pPr>
+        <w:ind w:left="2160" w:hanging="180"/>
+      </w:pPr>
+    </w:lvl>
+    <w:lvl w:ilvl="3" w:tplc="0409000F" w:tentative="1">
+      <w:start w:val="1"/>
+      <w:numFmt w:val="decimal"/>
+      <w:lvlText w:val="%4."/>
+      <w:lvlJc w:val="left"/>
+      <w:pPr>
+        <w:ind w:left="2880" w:hanging="360"/>
+      </w:pPr>
+    </w:lvl>
+    <w:lvl w:ilvl="4" w:tplc="04090019" w:tentative="1">
+      <w:start w:val="1"/>
+      <w:numFmt w:val="lowerLetter"/>
+      <w:lvlText w:val="%5."/>
+      <w:lvlJc w:val="left"/>
+      <w:pPr>
+        <w:ind w:left="3600" w:hanging="360"/>
+      </w:pPr>
+    </w:lvl>
+    <w:lvl w:ilvl="5" w:tplc="0409001B" w:tentative="1">
+      <w:start w:val="1"/>
+      <w:numFmt w:val="lowerRoman"/>
+      <w:lvlText w:val="%6."/>
+      <w:lvlJc w:val="right"/>
+      <w:pPr>
+        <w:ind w:left="4320" w:hanging="180"/>
+      </w:pPr>
+    </w:lvl>
+    <w:lvl w:ilvl="6" w:tplc="0409000F" w:tentative="1">
+      <w:start w:val="1"/>
+      <w:numFmt w:val="decimal"/>
+      <w:lvlText w:val="%7."/>
+      <w:lvlJc w:val="left"/>
+      <w:pPr>
+        <w:ind w:left="5040" w:hanging="360"/>
+      </w:pPr>
+    </w:lvl>
+    <w:lvl w:ilvl="7" w:tplc="04090019" w:tentative="1">
+      <w:start w:val="1"/>
+      <w:numFmt w:val="lowerLetter"/>
+      <w:lvlText w:val="%8."/>
+      <w:lvlJc w:val="left"/>
+      <w:pPr>
+        <w:ind w:left="5760" w:hanging="360"/>
+      </w:pPr>
+    </w:lvl>
+    <w:lvl w:ilvl="8" w:tplc="0409001B" w:tentative="1">
+      <w:start w:val="1"/>
+      <w:numFmt w:val="lowerRoman"/>
+      <w:lvlText w:val="%9."/>
+      <w:lvlJc w:val="right"/>
+      <w:pPr>
+        <w:ind w:left="6480" w:hanging="180"/>
+      </w:pPr>
+    </w:lvl>
+  </w:abstractNum>
+  <w:abstractNum w:abstractNumId="3" w15:restartNumberingAfterBreak="0">
+    <w:nsid w:val="610A7C31"/>
+    <w:multiLevelType w:val="hybridMultilevel"/>
+    <w:tmpl w:val="39D287C4"/>
+    <w:lvl w:ilvl="0" w:tplc="0409000F">
+      <w:start w:val="1"/>
+      <w:numFmt w:val="decimal"/>
+      <w:lvlText w:val="%1."/>
+      <w:lvlJc w:val="left"/>
+      <w:pPr>
+        <w:ind w:left="720" w:hanging="360"/>
+      </w:pPr>
+      <w:rPr>
+        <w:rFonts w:hint="default"/>
+      </w:rPr>
+    </w:lvl>
+    <w:lvl w:ilvl="1" w:tplc="04090019" w:tentative="1">
+      <w:start w:val="1"/>
+      <w:numFmt w:val="lowerLetter"/>
+      <w:lvlText w:val="%2."/>
+      <w:lvlJc w:val="left"/>
+      <w:pPr>
+        <w:ind w:left="1440" w:hanging="360"/>
+      </w:pPr>
+    </w:lvl>
+    <w:lvl w:ilvl="2" w:tplc="0409001B" w:tentative="1">
+      <w:start w:val="1"/>
+      <w:numFmt w:val="lowerRoman"/>
+      <w:lvlText w:val="%3."/>
+      <w:lvlJc w:val="right"/>
+      <w:pPr>
+        <w:ind w:left="2160" w:hanging="180"/>
+      </w:pPr>
+    </w:lvl>
+    <w:lvl w:ilvl="3" w:tplc="0409000F" w:tentative="1">
+      <w:start w:val="1"/>
+      <w:numFmt w:val="decimal"/>
+      <w:lvlText w:val="%4."/>
+      <w:lvlJc w:val="left"/>
+      <w:pPr>
+        <w:ind w:left="2880" w:hanging="360"/>
+      </w:pPr>
+    </w:lvl>
+    <w:lvl w:ilvl="4" w:tplc="04090019" w:tentative="1">
+      <w:start w:val="1"/>
+      <w:numFmt w:val="lowerLetter"/>
+      <w:lvlText w:val="%5."/>
+      <w:lvlJc w:val="left"/>
+      <w:pPr>
+        <w:ind w:left="3600" w:hanging="360"/>
+      </w:pPr>
+    </w:lvl>
+    <w:lvl w:ilvl="5" w:tplc="0409001B" w:tentative="1">
+      <w:start w:val="1"/>
+      <w:numFmt w:val="lowerRoman"/>
+      <w:lvlText w:val="%6."/>
+      <w:lvlJc w:val="right"/>
+      <w:pPr>
+        <w:ind w:left="4320" w:hanging="180"/>
+      </w:pPr>
+    </w:lvl>
+    <w:lvl w:ilvl="6" w:tplc="0409000F" w:tentative="1">
+      <w:start w:val="1"/>
+      <w:numFmt w:val="decimal"/>
+      <w:lvlText w:val="%7."/>
+      <w:lvlJc w:val="left"/>
+      <w:pPr>
+        <w:ind w:left="5040" w:hanging="360"/>
+      </w:pPr>
+    </w:lvl>
+    <w:lvl w:ilvl="7" w:tplc="04090019" w:tentative="1">
+      <w:start w:val="1"/>
+      <w:numFmt w:val="lowerLetter"/>
+      <w:lvlText w:val="%8."/>
+      <w:lvlJc w:val="left"/>
+      <w:pPr>
+        <w:ind w:left="5760" w:hanging="360"/>
+      </w:pPr>
+    </w:lvl>
+    <w:lvl w:ilvl="8" w:tplc="0409001B" w:tentative="1">
+      <w:start w:val="1"/>
+      <w:numFmt w:val="lowerRoman"/>
+      <w:lvlText w:val="%9."/>
+      <w:lvlJc w:val="right"/>
+      <w:pPr>
+        <w:ind w:left="6480" w:hanging="180"/>
+      </w:pPr>
+    </w:lvl>
+  </w:abstractNum>
   <w:num w:numId="1" w16cid:durableId="1147014632">
     <w:abstractNumId w:val="0"/>
   </w:num>
   <w:num w:numId="2" w16cid:durableId="1899126920">
     <w:abstractNumId w:val="1"/>
+  </w:num>
+  <w:num w:numId="3" w16cid:durableId="2063215389">
+    <w:abstractNumId w:val="2"/>
+  </w:num>
+  <w:num w:numId="4" w16cid:durableId="1156723448">
+    <w:abstractNumId w:val="3"/>
   </w:num>
 </w:numbering>
 </file>

</xml_diff>